<commit_message>
Capstone Project FoodBox-Angular + Spring Boot + Mysql Database
</commit_message>
<xml_diff>
--- a/Documents/FoodBox Capstone Project.docx
+++ b/Documents/FoodBox Capstone Project.docx
@@ -850,15 +850,31 @@
                 <w:b/>
                 <w:lang w:val="en-US"/>
               </w:rPr>
-              <w:t>Capstone Project</w:t>
-            </w:r>
-            <w:r>
-              <w:rPr>
-                <w:b/>
-                <w:lang w:val="en-US"/>
-              </w:rPr>
-              <w:t xml:space="preserve"> </w:t>
-            </w:r>
+              <w:t>Capstone</w:t>
+            </w:r>
+            <w:r>
+              <w:rPr>
+                <w:b/>
+                <w:lang w:val="en-US"/>
+              </w:rPr>
+              <w:t>-</w:t>
+            </w:r>
+            <w:r>
+              <w:rPr>
+                <w:b/>
+                <w:lang w:val="en-US"/>
+              </w:rPr>
+              <w:t>Project</w:t>
+            </w:r>
+            <w:r>
+              <w:rPr>
+                <w:b/>
+                <w:lang w:val="en-US"/>
+              </w:rPr>
+              <w:t>-</w:t>
+            </w:r>
+            <w:bookmarkStart w:id="0" w:name="_GoBack"/>
+            <w:bookmarkEnd w:id="0"/>
             <w:proofErr w:type="spellStart"/>
             <w:r>
               <w:rPr>
@@ -906,6 +922,16 @@
                 <w:lang w:val="en-US"/>
               </w:rPr>
             </w:pPr>
+            <w:hyperlink r:id="rId6" w:history="1">
+              <w:r>
+                <w:rPr>
+                  <w:rStyle w:val="Hyperlink"/>
+                  <w:b/>
+                  <w:lang w:val="en-US"/>
+                </w:rPr>
+                <w:t>https://github.com/ydvhimanshu/Capstone-Project-FoodBox</w:t>
+              </w:r>
+            </w:hyperlink>
           </w:p>
         </w:tc>
       </w:tr>
@@ -1697,8 +1723,6 @@
           <w:lang w:val="en-US"/>
         </w:rPr>
       </w:pPr>
-      <w:bookmarkStart w:id="0" w:name="_GoBack"/>
-      <w:bookmarkEnd w:id="0"/>
     </w:p>
     <w:p>
       <w:pPr>

</xml_diff>